<commit_message>
writting part of report
writting report
</commit_message>
<xml_diff>
--- a/Rapport-BRAVO-KENDE-MongoDb.docx
+++ b/Rapport-BRAVO-KENDE-MongoDb.docx
@@ -1,6 +1,6 @@
 
 <file path=word/document.xml><?xml version="1.0" encoding="utf-8"?>
-<w:document xmlns:wpc="http://schemas.microsoft.com/office/word/2010/wordprocessingCanvas" xmlns:mc="http://schemas.openxmlformats.org/markup-compatibility/2006" xmlns:o="urn:schemas-microsoft-com:office:office" xmlns:r="http://schemas.openxmlformats.org/officeDocument/2006/relationships" xmlns:m="http://schemas.openxmlformats.org/officeDocument/2006/math" xmlns:v="urn:schemas-microsoft-com:vml" xmlns:wp14="http://schemas.microsoft.com/office/word/2010/wordprocessingDrawing" xmlns:wp="http://schemas.openxmlformats.org/drawingml/2006/wordprocessingDrawing" xmlns:w10="urn:schemas-microsoft-com:office:word" xmlns:w="http://schemas.openxmlformats.org/wordprocessingml/2006/main" xmlns:w14="http://schemas.microsoft.com/office/word/2010/wordml" xmlns:w15="http://schemas.microsoft.com/office/word/2012/wordml" xmlns:wpg="http://schemas.microsoft.com/office/word/2010/wordprocessingGroup" xmlns:wpi="http://schemas.microsoft.com/office/word/2010/wordprocessingInk" xmlns:wne="http://schemas.microsoft.com/office/word/2006/wordml" xmlns:wps="http://schemas.microsoft.com/office/word/2010/wordprocessingShape" mc:Ignorable="w14 w15 wp14">
+<w:document xmlns:wpc="http://schemas.microsoft.com/office/word/2010/wordprocessingCanvas" xmlns:cx="http://schemas.microsoft.com/office/drawing/2014/chartex" xmlns:cx1="http://schemas.microsoft.com/office/drawing/2015/9/8/chartex" xmlns:cx2="http://schemas.microsoft.com/office/drawing/2015/10/21/chartex" xmlns:cx3="http://schemas.microsoft.com/office/drawing/2016/5/9/chartex" xmlns:cx4="http://schemas.microsoft.com/office/drawing/2016/5/10/chartex" xmlns:cx5="http://schemas.microsoft.com/office/drawing/2016/5/11/chartex" xmlns:cx6="http://schemas.microsoft.com/office/drawing/2016/5/12/chartex" xmlns:cx7="http://schemas.microsoft.com/office/drawing/2016/5/13/chartex" xmlns:cx8="http://schemas.microsoft.com/office/drawing/2016/5/14/chartex" xmlns:mc="http://schemas.openxmlformats.org/markup-compatibility/2006" xmlns:aink="http://schemas.microsoft.com/office/drawing/2016/ink" xmlns:o="urn:schemas-microsoft-com:office:office" xmlns:r="http://schemas.openxmlformats.org/officeDocument/2006/relationships" xmlns:m="http://schemas.openxmlformats.org/officeDocument/2006/math" xmlns:v="urn:schemas-microsoft-com:vml" xmlns:wp14="http://schemas.microsoft.com/office/word/2010/wordprocessingDrawing" xmlns:wp="http://schemas.openxmlformats.org/drawingml/2006/wordprocessingDrawing" xmlns:w10="urn:schemas-microsoft-com:office:word" xmlns:w="http://schemas.openxmlformats.org/wordprocessingml/2006/main" xmlns:w14="http://schemas.microsoft.com/office/word/2010/wordml" xmlns:w15="http://schemas.microsoft.com/office/word/2012/wordml" xmlns:w16se="http://schemas.microsoft.com/office/word/2015/wordml/symex" xmlns:wpg="http://schemas.microsoft.com/office/word/2010/wordprocessingGroup" xmlns:wpi="http://schemas.microsoft.com/office/word/2010/wordprocessingInk" xmlns:wne="http://schemas.microsoft.com/office/word/2006/wordml" xmlns:wps="http://schemas.microsoft.com/office/word/2010/wordprocessingShape" mc:Ignorable="w14 w15 w16se wp14">
   <w:body>
     <w:p>
       <w:r>
@@ -116,7 +116,7 @@
                         <a:effectLst/>
                         <a:extLst>
                           <a:ext uri="{C572A759-6A51-4108-AA02-DFA0A04FC94B}">
-                            <ma14:wrappingTextBoxFlag xmlns="" xmlns:mo="http://schemas.microsoft.com/office/mac/office/2008/main" xmlns:mv="urn:schemas-microsoft-com:mac:vml" xmlns:o="urn:schemas-microsoft-com:office:office" xmlns:v="urn:schemas-microsoft-com:vml" xmlns:w10="urn:schemas-microsoft-com:office:word" xmlns:w="http://schemas.openxmlformats.org/wordprocessingml/2006/main" xmlns:ma14="http://schemas.microsoft.com/office/mac/drawingml/2011/main"/>
+                            <ma14:wrappingTextBoxFlag xmlns:ma14="http://schemas.microsoft.com/office/mac/drawingml/2011/main" xmlns:w="http://schemas.openxmlformats.org/wordprocessingml/2006/main" xmlns:w10="urn:schemas-microsoft-com:office:word" xmlns:v="urn:schemas-microsoft-com:vml" xmlns:o="urn:schemas-microsoft-com:office:office" xmlns:mv="urn:schemas-microsoft-com:mac:vml" xmlns:mo="http://schemas.microsoft.com/office/mac/office/2008/main" xmlns=""/>
                           </a:ext>
                         </a:extLst>
                       </wps:spPr>
@@ -146,6 +146,7 @@
                                 <w:color w:val="92D050"/>
                                 <w:sz w:val="72"/>
                                 <w:szCs w:val="72"/>
+                                <w:lang w:val="en-US"/>
                               </w:rPr>
                             </w:pPr>
                             <w:r>
@@ -155,6 +156,7 @@
                                 <w:color w:val="92D050"/>
                                 <w:sz w:val="72"/>
                                 <w:szCs w:val="72"/>
+                                <w:lang w:val="en-US"/>
                               </w:rPr>
                               <w:t>LO54 - MongoDB</w:t>
                             </w:r>
@@ -169,6 +171,7 @@
                                 <w:color w:val="92D050"/>
                                 <w:sz w:val="72"/>
                                 <w:szCs w:val="72"/>
+                                <w:lang w:val="en-US"/>
                               </w:rPr>
                             </w:pPr>
                           </w:p>
@@ -183,6 +186,7 @@
                                 <w:color w:val="0E7FC4"/>
                                 <w:sz w:val="36"/>
                                 <w:szCs w:val="36"/>
+                                <w:lang w:val="en-US"/>
                               </w:rPr>
                             </w:pPr>
                             <w:r>
@@ -191,6 +195,7 @@
                                 <w:color w:val="0E7FC4"/>
                                 <w:sz w:val="36"/>
                                 <w:szCs w:val="36"/>
+                                <w:lang w:val="en-US"/>
                               </w:rPr>
                               <w:t>BRAVO Yvan / KENDE Aloïs</w:t>
                             </w:r>
@@ -349,6 +354,7 @@
                           <w:color w:val="92D050"/>
                           <w:sz w:val="72"/>
                           <w:szCs w:val="72"/>
+                          <w:lang w:val="en-US"/>
                         </w:rPr>
                       </w:pPr>
                       <w:r>
@@ -358,6 +364,7 @@
                           <w:color w:val="92D050"/>
                           <w:sz w:val="72"/>
                           <w:szCs w:val="72"/>
+                          <w:lang w:val="en-US"/>
                         </w:rPr>
                         <w:t>LO54 - MongoDB</w:t>
                       </w:r>
@@ -372,6 +379,7 @@
                           <w:color w:val="92D050"/>
                           <w:sz w:val="72"/>
                           <w:szCs w:val="72"/>
+                          <w:lang w:val="en-US"/>
                         </w:rPr>
                       </w:pPr>
                     </w:p>
@@ -386,6 +394,7 @@
                           <w:color w:val="0E7FC4"/>
                           <w:sz w:val="36"/>
                           <w:szCs w:val="36"/>
+                          <w:lang w:val="en-US"/>
                         </w:rPr>
                       </w:pPr>
                       <w:r>
@@ -394,6 +403,7 @@
                           <w:color w:val="0E7FC4"/>
                           <w:sz w:val="36"/>
                           <w:szCs w:val="36"/>
+                          <w:lang w:val="en-US"/>
                         </w:rPr>
                         <w:t>BRAVO Yvan / KENDE Aloïs</w:t>
                       </w:r>
@@ -764,7 +774,7 @@
           <w:sz w:val="24"/>
           <w:szCs w:val="24"/>
         </w:rPr>
-        <w:t>Installation du drive JDBC Mongo (pom.xml)</w:t>
+        <w:t>Installation de la base via exécutable</w:t>
       </w:r>
     </w:p>
     <w:p>
@@ -786,7 +796,7 @@
           <w:sz w:val="24"/>
           <w:szCs w:val="24"/>
         </w:rPr>
-        <w:t>Installation de la base via exécutable</w:t>
+        <w:t>Lancement de la base (mongod.exe)</w:t>
       </w:r>
     </w:p>
     <w:p>
@@ -808,7 +818,15 @@
           <w:sz w:val="24"/>
           <w:szCs w:val="24"/>
         </w:rPr>
-        <w:t>Lancement de la base (mongod.exe)</w:t>
+        <w:t>Création d’une base de données</w:t>
+      </w:r>
+      <w:r>
+        <w:rPr>
+          <w:rFonts w:asciiTheme="majorHAnsi" w:hAnsiTheme="majorHAnsi" w:cstheme="majorHAnsi"/>
+          <w:sz w:val="24"/>
+          <w:szCs w:val="24"/>
+        </w:rPr>
+        <w:t xml:space="preserve"> </w:t>
       </w:r>
     </w:p>
     <w:p>
@@ -830,7 +848,7 @@
           <w:sz w:val="24"/>
           <w:szCs w:val="24"/>
         </w:rPr>
-        <w:t>Création d’une base de données</w:t>
+        <w:t>Création d’une collection</w:t>
       </w:r>
     </w:p>
     <w:p>
@@ -852,83 +870,24 @@
           <w:sz w:val="24"/>
           <w:szCs w:val="24"/>
         </w:rPr>
-        <w:t>Création d’une collection</w:t>
-      </w:r>
-    </w:p>
-    <w:p>
-      <w:pPr>
-        <w:rPr>
-          <w:rFonts w:ascii="Ubuntu" w:hAnsi="Ubuntu"/>
-          <w:color w:val="343638"/>
-          <w:sz w:val="32"/>
-        </w:rPr>
-      </w:pPr>
-    </w:p>
-    <w:p>
-      <w:pPr>
-        <w:rPr>
-          <w:rFonts w:ascii="Ubuntu" w:hAnsi="Ubuntu"/>
-          <w:color w:val="343638"/>
-          <w:sz w:val="32"/>
-        </w:rPr>
-      </w:pPr>
-      <w:r>
-        <w:rPr>
-          <w:rFonts w:ascii="Ubuntu" w:hAnsi="Ubuntu"/>
-          <w:color w:val="343638"/>
-          <w:sz w:val="32"/>
-        </w:rPr>
-        <w:t>I</w:t>
-      </w:r>
-      <w:r>
-        <w:rPr>
-          <w:rFonts w:ascii="Ubuntu" w:hAnsi="Ubuntu"/>
-          <w:color w:val="343638"/>
-          <w:sz w:val="32"/>
-        </w:rPr>
-        <w:t>I</w:t>
-      </w:r>
-      <w:r>
-        <w:rPr>
-          <w:rFonts w:ascii="Ubuntu" w:hAnsi="Ubuntu"/>
-          <w:color w:val="343638"/>
-          <w:sz w:val="32"/>
-        </w:rPr>
-        <w:t>I</w:t>
-      </w:r>
-      <w:r>
-        <w:rPr>
-          <w:rFonts w:ascii="Ubuntu" w:hAnsi="Ubuntu"/>
-          <w:color w:val="343638"/>
-          <w:sz w:val="32"/>
-        </w:rPr>
-        <w:t xml:space="preserve"> – </w:t>
-      </w:r>
-      <w:r>
-        <w:rPr>
-          <w:rFonts w:ascii="Ubuntu" w:hAnsi="Ubuntu"/>
-          <w:color w:val="343638"/>
-          <w:sz w:val="32"/>
-        </w:rPr>
-        <w:t>R</w:t>
-      </w:r>
-      <w:r>
-        <w:rPr>
-          <w:rFonts w:ascii="Ubuntu" w:hAnsi="Ubuntu"/>
-          <w:color w:val="343638"/>
-          <w:sz w:val="32"/>
-        </w:rPr>
-        <w:t xml:space="preserve">apport d'expérience </w:t>
-      </w:r>
-    </w:p>
-    <w:p>
-      <w:pPr>
-        <w:rPr>
-          <w:rFonts w:ascii="Ubuntu" w:hAnsi="Ubuntu"/>
-          <w:color w:val="343638"/>
-          <w:sz w:val="32"/>
-        </w:rPr>
-      </w:pPr>
+        <w:t>Installation du drive</w:t>
+      </w:r>
+      <w:r>
+        <w:rPr>
+          <w:rFonts w:asciiTheme="majorHAnsi" w:hAnsiTheme="majorHAnsi" w:cstheme="majorHAnsi"/>
+          <w:sz w:val="24"/>
+          <w:szCs w:val="24"/>
+        </w:rPr>
+        <w:t>r</w:t>
+      </w:r>
+      <w:r>
+        <w:rPr>
+          <w:rFonts w:asciiTheme="majorHAnsi" w:hAnsiTheme="majorHAnsi" w:cstheme="majorHAnsi"/>
+          <w:sz w:val="24"/>
+          <w:szCs w:val="24"/>
+        </w:rPr>
+        <w:t xml:space="preserve"> JDBC Mongo (pom.xml)</w:t>
+      </w:r>
     </w:p>
     <w:p>
       <w:pPr>
@@ -938,27 +897,104 @@
           <w:numId w:val="2"/>
         </w:numPr>
         <w:rPr>
+          <w:rFonts w:asciiTheme="majorHAnsi" w:hAnsiTheme="majorHAnsi" w:cstheme="majorHAnsi"/>
+          <w:sz w:val="24"/>
+          <w:szCs w:val="24"/>
+        </w:rPr>
+      </w:pPr>
+      <w:r>
+        <w:rPr>
+          <w:rFonts w:asciiTheme="majorHAnsi" w:hAnsiTheme="majorHAnsi" w:cstheme="majorHAnsi"/>
+          <w:sz w:val="24"/>
+          <w:szCs w:val="24"/>
+        </w:rPr>
+        <w:t xml:space="preserve">Visualiser le contenu de la base de données avec </w:t>
+      </w:r>
+      <w:proofErr w:type="spellStart"/>
+      <w:r>
+        <w:rPr>
+          <w:rFonts w:asciiTheme="majorHAnsi" w:hAnsiTheme="majorHAnsi" w:cstheme="majorHAnsi"/>
+          <w:sz w:val="24"/>
+          <w:szCs w:val="24"/>
+        </w:rPr>
+        <w:t>Robo</w:t>
+      </w:r>
+      <w:proofErr w:type="spellEnd"/>
+      <w:r>
+        <w:rPr>
+          <w:rFonts w:asciiTheme="majorHAnsi" w:hAnsiTheme="majorHAnsi" w:cstheme="majorHAnsi"/>
+          <w:sz w:val="24"/>
+          <w:szCs w:val="24"/>
+        </w:rPr>
+        <w:t xml:space="preserve"> 3T (optionnel)</w:t>
+      </w:r>
+    </w:p>
+    <w:p>
+      <w:pPr>
+        <w:rPr>
           <w:rFonts w:ascii="Ubuntu" w:hAnsi="Ubuntu"/>
           <w:color w:val="343638"/>
           <w:sz w:val="32"/>
         </w:rPr>
       </w:pPr>
-      <w:r>
-        <w:rPr>
-          <w:rFonts w:asciiTheme="majorHAnsi" w:hAnsiTheme="majorHAnsi" w:cstheme="majorHAnsi"/>
-          <w:sz w:val="24"/>
-          <w:szCs w:val="24"/>
-        </w:rPr>
-        <w:t xml:space="preserve">Type de base </w:t>
-      </w:r>
-      <w:r>
-        <w:rPr>
-          <w:rFonts w:asciiTheme="majorHAnsi" w:hAnsiTheme="majorHAnsi" w:cstheme="majorHAnsi"/>
-          <w:sz w:val="24"/>
-          <w:szCs w:val="24"/>
-        </w:rPr>
-        <w:t>orienté document</w:t>
-      </w:r>
+    </w:p>
+    <w:p>
+      <w:pPr>
+        <w:rPr>
+          <w:rFonts w:ascii="Ubuntu" w:hAnsi="Ubuntu"/>
+          <w:color w:val="343638"/>
+          <w:sz w:val="32"/>
+        </w:rPr>
+      </w:pPr>
+      <w:r>
+        <w:rPr>
+          <w:rFonts w:ascii="Ubuntu" w:hAnsi="Ubuntu"/>
+          <w:color w:val="343638"/>
+          <w:sz w:val="32"/>
+        </w:rPr>
+        <w:t>I</w:t>
+      </w:r>
+      <w:r>
+        <w:rPr>
+          <w:rFonts w:ascii="Ubuntu" w:hAnsi="Ubuntu"/>
+          <w:color w:val="343638"/>
+          <w:sz w:val="32"/>
+        </w:rPr>
+        <w:t>II</w:t>
+      </w:r>
+      <w:r>
+        <w:rPr>
+          <w:rFonts w:ascii="Ubuntu" w:hAnsi="Ubuntu"/>
+          <w:color w:val="343638"/>
+          <w:sz w:val="32"/>
+        </w:rPr>
+        <w:t xml:space="preserve"> – </w:t>
+      </w:r>
+      <w:r>
+        <w:rPr>
+          <w:rFonts w:ascii="Ubuntu" w:hAnsi="Ubuntu"/>
+          <w:color w:val="343638"/>
+          <w:sz w:val="32"/>
+        </w:rPr>
+        <w:t>R</w:t>
+      </w:r>
+      <w:r>
+        <w:rPr>
+          <w:rFonts w:ascii="Ubuntu" w:hAnsi="Ubuntu"/>
+          <w:color w:val="343638"/>
+          <w:sz w:val="32"/>
+        </w:rPr>
+        <w:t xml:space="preserve">apport d'expérience </w:t>
+      </w:r>
+    </w:p>
+    <w:p>
+      <w:pPr>
+        <w:rPr>
+          <w:rFonts w:ascii="Ubuntu" w:hAnsi="Ubuntu"/>
+          <w:color w:val="343638"/>
+          <w:sz w:val="32"/>
+        </w:rPr>
+      </w:pPr>
     </w:p>
     <w:p>
       <w:pPr>
@@ -973,23 +1009,21 @@
           <w:sz w:val="32"/>
         </w:rPr>
       </w:pPr>
-      <w:proofErr w:type="spellStart"/>
-      <w:r>
-        <w:rPr>
-          <w:rFonts w:asciiTheme="majorHAnsi" w:hAnsiTheme="majorHAnsi" w:cstheme="majorHAnsi"/>
-          <w:sz w:val="24"/>
-          <w:szCs w:val="24"/>
-        </w:rPr>
-        <w:t>No-SQL</w:t>
-      </w:r>
-      <w:proofErr w:type="spellEnd"/>
-      <w:r>
-        <w:rPr>
-          <w:rFonts w:asciiTheme="majorHAnsi" w:hAnsiTheme="majorHAnsi" w:cstheme="majorHAnsi"/>
-          <w:sz w:val="24"/>
-          <w:szCs w:val="24"/>
-        </w:rPr>
-        <w:t xml:space="preserve"> n’est pas la réponse à tout</w:t>
+      <w:r>
+        <w:rPr>
+          <w:rFonts w:asciiTheme="majorHAnsi" w:hAnsiTheme="majorHAnsi" w:cstheme="majorHAnsi"/>
+          <w:sz w:val="24"/>
+          <w:szCs w:val="24"/>
+        </w:rPr>
+        <w:t xml:space="preserve">Type de base </w:t>
+      </w:r>
+      <w:r>
+        <w:rPr>
+          <w:rFonts w:asciiTheme="majorHAnsi" w:hAnsiTheme="majorHAnsi" w:cstheme="majorHAnsi"/>
+          <w:sz w:val="24"/>
+          <w:szCs w:val="24"/>
+        </w:rPr>
+        <w:t>orienté document</w:t>
       </w:r>
     </w:p>
     <w:p>
@@ -1005,11 +1039,22 @@
           <w:sz w:val="32"/>
         </w:rPr>
       </w:pPr>
-      <w:bookmarkStart w:id="0" w:name="_GoBack"/>
-      <w:bookmarkEnd w:id="0"/>
-    </w:p>
-    <w:p>
-      <w:pPr>
+      <w:r>
+        <w:rPr>
+          <w:rFonts w:asciiTheme="majorHAnsi" w:hAnsiTheme="majorHAnsi" w:cstheme="majorHAnsi"/>
+          <w:sz w:val="24"/>
+          <w:szCs w:val="24"/>
+        </w:rPr>
+        <w:t>No-SQL n’est pas la réponse à tout</w:t>
+      </w:r>
+    </w:p>
+    <w:p>
+      <w:pPr>
+        <w:pStyle w:val="Paragraphedeliste"/>
+        <w:numPr>
+          <w:ilvl w:val="0"/>
+          <w:numId w:val="2"/>
+        </w:numPr>
         <w:rPr>
           <w:rFonts w:ascii="Ubuntu" w:hAnsi="Ubuntu"/>
           <w:color w:val="343638"/>
@@ -1025,21 +1070,22 @@
           <w:sz w:val="32"/>
         </w:rPr>
       </w:pPr>
-      <w:r>
+    </w:p>
+    <w:p>
+      <w:pPr>
         <w:rPr>
           <w:rFonts w:ascii="Ubuntu" w:hAnsi="Ubuntu"/>
           <w:color w:val="343638"/>
           <w:sz w:val="32"/>
         </w:rPr>
-        <w:t>I</w:t>
-      </w:r>
+      </w:pPr>
       <w:r>
         <w:rPr>
           <w:rFonts w:ascii="Ubuntu" w:hAnsi="Ubuntu"/>
           <w:color w:val="343638"/>
           <w:sz w:val="32"/>
         </w:rPr>
-        <w:t>V</w:t>
+        <w:t>I</w:t>
       </w:r>
       <w:r>
         <w:rPr>
@@ -1047,7 +1093,7 @@
           <w:color w:val="343638"/>
           <w:sz w:val="32"/>
         </w:rPr>
-        <w:t xml:space="preserve"> – </w:t>
+        <w:t>V</w:t>
       </w:r>
       <w:r>
         <w:rPr>
@@ -1055,7 +1101,7 @@
           <w:color w:val="343638"/>
           <w:sz w:val="32"/>
         </w:rPr>
-        <w:t>Conclusion</w:t>
+        <w:t xml:space="preserve"> – </w:t>
       </w:r>
       <w:r>
         <w:rPr>
@@ -1063,18 +1109,556 @@
           <w:color w:val="343638"/>
           <w:sz w:val="32"/>
         </w:rPr>
-        <w:t xml:space="preserve">  </w:t>
-      </w:r>
-    </w:p>
-    <w:p>
-      <w:pPr>
+        <w:t>Conclusion</w:t>
+      </w:r>
+      <w:r>
         <w:rPr>
           <w:rFonts w:ascii="Ubuntu" w:hAnsi="Ubuntu"/>
           <w:color w:val="343638"/>
           <w:sz w:val="32"/>
         </w:rPr>
-      </w:pPr>
-    </w:p>
+        <w:t xml:space="preserve">  </w:t>
+      </w:r>
+    </w:p>
+    <w:p>
+      <w:pPr>
+        <w:rPr>
+          <w:rFonts w:ascii="Ubuntu" w:hAnsi="Ubuntu"/>
+          <w:color w:val="343638"/>
+          <w:sz w:val="32"/>
+        </w:rPr>
+      </w:pPr>
+    </w:p>
+    <w:p>
+      <w:r>
+        <w:br w:type="page"/>
+      </w:r>
+    </w:p>
+    <w:p>
+      <w:r>
+        <w:lastRenderedPageBreak/>
+        <w:t>1 - Contexte du projet</w:t>
+      </w:r>
+    </w:p>
+    <w:p/>
+    <w:p>
+      <w:pPr>
+        <w:ind w:firstLine="708"/>
+        <w:jc w:val="both"/>
+      </w:pPr>
+      <w:r>
+        <w:t>Le projet consiste à réaliser une application permettant la gestion des inscriptions à des cours en utilisant les technologies web, annotations et diverses conventions JEE. Le système se base sur une architecture SOA et stock ainsi les informations dans une base de données relationnelle.</w:t>
+      </w:r>
+    </w:p>
+    <w:p>
+      <w:pPr>
+        <w:ind w:firstLine="708"/>
+        <w:jc w:val="both"/>
+      </w:pPr>
+      <w:r>
+        <w:t>Notre sujet complémentaire est MongoDB, un système de gestion de base de données NoSQL. Dans notre projet, la dimension MongoDB se cantonnera à ajouter chaque enregistrement d’étudiant dans la base de données MongoDB en parallèle de la base de données relationnelle classique (</w:t>
+      </w:r>
+      <w:proofErr w:type="spellStart"/>
+      <w:r>
+        <w:t>JavaDB</w:t>
+      </w:r>
+      <w:proofErr w:type="spellEnd"/>
+      <w:r>
+        <w:t xml:space="preserve"> (?)).</w:t>
+      </w:r>
+    </w:p>
+    <w:p>
+      <w:r>
+        <w:rPr>
+          <w:noProof/>
+        </w:rPr>
+        <w:drawing>
+          <wp:inline distT="0" distB="0" distL="0" distR="0">
+            <wp:extent cx="5762625" cy="4171950"/>
+            <wp:effectExtent l="0" t="0" r="9525" b="0"/>
+            <wp:docPr id="1" name="Image 1" descr="C:\Users\Norgannon\AppData\Local\Microsoft\Windows\INetCache\Content.Word\schemapasBD50.png"/>
+            <wp:cNvGraphicFramePr>
+              <a:graphicFrameLocks xmlns:a="http://schemas.openxmlformats.org/drawingml/2006/main" noChangeAspect="1"/>
+            </wp:cNvGraphicFramePr>
+            <a:graphic xmlns:a="http://schemas.openxmlformats.org/drawingml/2006/main">
+              <a:graphicData uri="http://schemas.openxmlformats.org/drawingml/2006/picture">
+                <pic:pic xmlns:pic="http://schemas.openxmlformats.org/drawingml/2006/picture">
+                  <pic:nvPicPr>
+                    <pic:cNvPr id="0" name="Picture 1" descr="C:\Users\Norgannon\AppData\Local\Microsoft\Windows\INetCache\Content.Word\schemapasBD50.png"/>
+                    <pic:cNvPicPr>
+                      <a:picLocks noChangeAspect="1" noChangeArrowheads="1"/>
+                    </pic:cNvPicPr>
+                  </pic:nvPicPr>
+                  <pic:blipFill>
+                    <a:blip r:embed="rId7">
+                      <a:extLst>
+                        <a:ext uri="{28A0092B-C50C-407E-A947-70E740481C1C}">
+                          <a14:useLocalDpi xmlns:a14="http://schemas.microsoft.com/office/drawing/2010/main" val="0"/>
+                        </a:ext>
+                      </a:extLst>
+                    </a:blip>
+                    <a:srcRect/>
+                    <a:stretch>
+                      <a:fillRect/>
+                    </a:stretch>
+                  </pic:blipFill>
+                  <pic:spPr bwMode="auto">
+                    <a:xfrm>
+                      <a:off x="0" y="0"/>
+                      <a:ext cx="5762625" cy="4171950"/>
+                    </a:xfrm>
+                    <a:prstGeom prst="rect">
+                      <a:avLst/>
+                    </a:prstGeom>
+                    <a:noFill/>
+                    <a:ln>
+                      <a:noFill/>
+                    </a:ln>
+                  </pic:spPr>
+                </pic:pic>
+              </a:graphicData>
+            </a:graphic>
+          </wp:inline>
+        </w:drawing>
+      </w:r>
+    </w:p>
+    <w:p>
+      <w:pPr>
+        <w:jc w:val="center"/>
+        <w:rPr>
+          <w:i/>
+        </w:rPr>
+      </w:pPr>
+      <w:r>
+        <w:rPr>
+          <w:i/>
+        </w:rPr>
+        <w:t>Schéma de l’architecture de la base de données</w:t>
+      </w:r>
+    </w:p>
+    <w:p/>
+    <w:p/>
+    <w:p/>
+    <w:p/>
+    <w:p/>
+    <w:p/>
+    <w:p/>
+    <w:p/>
+    <w:p>
+      <w:pPr>
+        <w:jc w:val="both"/>
+      </w:pPr>
+      <w:r>
+        <w:lastRenderedPageBreak/>
+        <w:t xml:space="preserve">2 – Tutoriel d’utilisation </w:t>
+      </w:r>
+      <w:proofErr w:type="spellStart"/>
+      <w:r>
+        <w:t>mongoDB</w:t>
+      </w:r>
+      <w:proofErr w:type="spellEnd"/>
+    </w:p>
+    <w:p>
+      <w:pPr>
+        <w:jc w:val="both"/>
+      </w:pPr>
+      <w:r>
+        <w:t xml:space="preserve">&lt;Musique de tuto </w:t>
+      </w:r>
+      <w:proofErr w:type="spellStart"/>
+      <w:r>
+        <w:t>makeup</w:t>
+      </w:r>
+      <w:proofErr w:type="spellEnd"/>
+      <w:r>
+        <w:t xml:space="preserve"> : </w:t>
+      </w:r>
+      <w:hyperlink r:id="rId8" w:history="1">
+        <w:r>
+          <w:rPr>
+            <w:rStyle w:val="Lienhypertexte"/>
+          </w:rPr>
+          <w:t>https://www.youtube.</w:t>
+        </w:r>
+        <w:r>
+          <w:rPr>
+            <w:rStyle w:val="Lienhypertexte"/>
+          </w:rPr>
+          <w:t>c</w:t>
+        </w:r>
+        <w:r>
+          <w:rPr>
+            <w:rStyle w:val="Lienhypertexte"/>
+          </w:rPr>
+          <w:t>om/watch?v=rZWLwz9_7o0</w:t>
+        </w:r>
+      </w:hyperlink>
+      <w:r>
+        <w:t xml:space="preserve"> &gt;</w:t>
+      </w:r>
+    </w:p>
+    <w:p>
+      <w:pPr>
+        <w:jc w:val="both"/>
+      </w:pPr>
+    </w:p>
+    <w:p>
+      <w:pPr>
+        <w:jc w:val="both"/>
+      </w:pPr>
+      <w:r>
+        <w:t>Coucou les loulous !</w:t>
+      </w:r>
+    </w:p>
+    <w:p>
+      <w:pPr>
+        <w:jc w:val="both"/>
+      </w:pPr>
+      <w:r>
+        <w:t xml:space="preserve">Alors pour commencer, </w:t>
+      </w:r>
+      <w:r>
+        <w:t>il faut comprendre qu’il y a plusieurs éléments à installer.</w:t>
+      </w:r>
+    </w:p>
+    <w:p>
+      <w:pPr>
+        <w:jc w:val="both"/>
+      </w:pPr>
+      <w:r>
+        <w:t xml:space="preserve">D’un côté il faut installer la base de données, sur un serveur ou en local (dans notre cas, ce sera en local). Ensuite on aura besoin d’avoir le driver JDBC pour MongoDB pour aller manipuler la base avec notre code. Enfin, un dernier élément facultatif à installer est </w:t>
+      </w:r>
+      <w:proofErr w:type="spellStart"/>
+      <w:r>
+        <w:t>Robo</w:t>
+      </w:r>
+      <w:proofErr w:type="spellEnd"/>
+      <w:r>
+        <w:t xml:space="preserve"> 3T, anciennement </w:t>
+      </w:r>
+      <w:proofErr w:type="spellStart"/>
+      <w:r>
+        <w:t>Robomongo</w:t>
+      </w:r>
+      <w:proofErr w:type="spellEnd"/>
+      <w:r>
+        <w:t>, un outil avec une interface graphique simple qui permet de visualiser et manipuler la base de données MongoDB.</w:t>
+      </w:r>
+    </w:p>
+    <w:p>
+      <w:pPr>
+        <w:pStyle w:val="Paragraphedeliste"/>
+        <w:numPr>
+          <w:ilvl w:val="0"/>
+          <w:numId w:val="2"/>
+        </w:numPr>
+        <w:rPr>
+          <w:rFonts w:asciiTheme="majorHAnsi" w:hAnsiTheme="majorHAnsi" w:cstheme="majorHAnsi"/>
+          <w:sz w:val="24"/>
+          <w:szCs w:val="24"/>
+        </w:rPr>
+      </w:pPr>
+      <w:r>
+        <w:rPr>
+          <w:rFonts w:asciiTheme="majorHAnsi" w:hAnsiTheme="majorHAnsi" w:cstheme="majorHAnsi"/>
+          <w:sz w:val="24"/>
+          <w:szCs w:val="24"/>
+        </w:rPr>
+        <w:t>Installation de la base via exécutable</w:t>
+      </w:r>
+    </w:p>
+    <w:p>
+      <w:pPr>
+        <w:ind w:left="720" w:firstLine="696"/>
+        <w:rPr>
+          <w:rFonts w:asciiTheme="majorHAnsi" w:hAnsiTheme="majorHAnsi" w:cstheme="majorHAnsi"/>
+          <w:color w:val="FF0000"/>
+          <w:sz w:val="24"/>
+          <w:szCs w:val="24"/>
+        </w:rPr>
+      </w:pPr>
+      <w:r>
+        <w:rPr>
+          <w:rFonts w:asciiTheme="majorHAnsi" w:hAnsiTheme="majorHAnsi" w:cstheme="majorHAnsi"/>
+          <w:color w:val="FF0000"/>
+          <w:sz w:val="24"/>
+          <w:szCs w:val="24"/>
+        </w:rPr>
+        <w:t xml:space="preserve">Pourquoi t’as </w:t>
+      </w:r>
+      <w:proofErr w:type="gramStart"/>
+      <w:r>
+        <w:rPr>
+          <w:rFonts w:asciiTheme="majorHAnsi" w:hAnsiTheme="majorHAnsi" w:cstheme="majorHAnsi"/>
+          <w:color w:val="FF0000"/>
+          <w:sz w:val="24"/>
+          <w:szCs w:val="24"/>
+        </w:rPr>
+        <w:t>écris</w:t>
+      </w:r>
+      <w:proofErr w:type="gramEnd"/>
+      <w:r>
+        <w:rPr>
+          <w:rFonts w:asciiTheme="majorHAnsi" w:hAnsiTheme="majorHAnsi" w:cstheme="majorHAnsi"/>
+          <w:color w:val="FF0000"/>
+          <w:sz w:val="24"/>
+          <w:szCs w:val="24"/>
+        </w:rPr>
+        <w:t xml:space="preserve"> via exécutable ?</w:t>
+      </w:r>
+    </w:p>
+    <w:p>
+      <w:pPr>
+        <w:pStyle w:val="Paragraphedeliste"/>
+        <w:numPr>
+          <w:ilvl w:val="0"/>
+          <w:numId w:val="2"/>
+        </w:numPr>
+        <w:rPr>
+          <w:rFonts w:asciiTheme="majorHAnsi" w:hAnsiTheme="majorHAnsi" w:cstheme="majorHAnsi"/>
+          <w:sz w:val="24"/>
+          <w:szCs w:val="24"/>
+        </w:rPr>
+      </w:pPr>
+      <w:r>
+        <w:rPr>
+          <w:rFonts w:asciiTheme="majorHAnsi" w:hAnsiTheme="majorHAnsi" w:cstheme="majorHAnsi"/>
+          <w:sz w:val="24"/>
+          <w:szCs w:val="24"/>
+        </w:rPr>
+        <w:t>Lancement de la base (mongod.exe)</w:t>
+      </w:r>
+    </w:p>
+    <w:p>
+      <w:pPr>
+        <w:pStyle w:val="Paragraphedeliste"/>
+        <w:numPr>
+          <w:ilvl w:val="0"/>
+          <w:numId w:val="2"/>
+        </w:numPr>
+        <w:rPr>
+          <w:rFonts w:asciiTheme="majorHAnsi" w:hAnsiTheme="majorHAnsi" w:cstheme="majorHAnsi"/>
+          <w:sz w:val="24"/>
+          <w:szCs w:val="24"/>
+        </w:rPr>
+      </w:pPr>
+      <w:r>
+        <w:rPr>
+          <w:rFonts w:asciiTheme="majorHAnsi" w:hAnsiTheme="majorHAnsi" w:cstheme="majorHAnsi"/>
+          <w:sz w:val="24"/>
+          <w:szCs w:val="24"/>
+        </w:rPr>
+        <w:t>Création d’une base de données</w:t>
+      </w:r>
+      <w:r>
+        <w:rPr>
+          <w:rFonts w:asciiTheme="majorHAnsi" w:hAnsiTheme="majorHAnsi" w:cstheme="majorHAnsi"/>
+          <w:sz w:val="24"/>
+          <w:szCs w:val="24"/>
+        </w:rPr>
+        <w:t xml:space="preserve"> </w:t>
+      </w:r>
+    </w:p>
+    <w:p>
+      <w:pPr>
+        <w:pStyle w:val="Paragraphedeliste"/>
+        <w:numPr>
+          <w:ilvl w:val="0"/>
+          <w:numId w:val="2"/>
+        </w:numPr>
+        <w:rPr>
+          <w:rFonts w:asciiTheme="majorHAnsi" w:hAnsiTheme="majorHAnsi" w:cstheme="majorHAnsi"/>
+          <w:sz w:val="24"/>
+          <w:szCs w:val="24"/>
+        </w:rPr>
+      </w:pPr>
+      <w:r>
+        <w:rPr>
+          <w:rFonts w:asciiTheme="majorHAnsi" w:hAnsiTheme="majorHAnsi" w:cstheme="majorHAnsi"/>
+          <w:sz w:val="24"/>
+          <w:szCs w:val="24"/>
+        </w:rPr>
+        <w:t>Création d’une collection</w:t>
+      </w:r>
+    </w:p>
+    <w:p>
+      <w:pPr>
+        <w:jc w:val="both"/>
+      </w:pPr>
+      <w:bookmarkStart w:id="0" w:name="_GoBack"/>
+      <w:bookmarkEnd w:id="0"/>
+    </w:p>
+    <w:p>
+      <w:pPr>
+        <w:pStyle w:val="Paragraphedeliste"/>
+        <w:numPr>
+          <w:ilvl w:val="0"/>
+          <w:numId w:val="2"/>
+        </w:numPr>
+        <w:jc w:val="both"/>
+        <w:rPr>
+          <w:rFonts w:asciiTheme="majorHAnsi" w:hAnsiTheme="majorHAnsi" w:cstheme="majorHAnsi"/>
+          <w:sz w:val="24"/>
+          <w:szCs w:val="24"/>
+        </w:rPr>
+      </w:pPr>
+      <w:r>
+        <w:rPr>
+          <w:rFonts w:asciiTheme="majorHAnsi" w:hAnsiTheme="majorHAnsi" w:cstheme="majorHAnsi"/>
+          <w:sz w:val="24"/>
+          <w:szCs w:val="24"/>
+        </w:rPr>
+        <w:t>Installation du driver JDBC Mongo (pom.xml)</w:t>
+      </w:r>
+    </w:p>
+    <w:p>
+      <w:pPr>
+        <w:ind w:firstLine="360"/>
+        <w:jc w:val="both"/>
+      </w:pPr>
+      <w:r>
+        <w:t xml:space="preserve">Pour </w:t>
+      </w:r>
+      <w:r>
+        <w:t>installer le driver JDBC pour MongoDB, il suffit de copier-coller la dépendance dans Maven</w:t>
+      </w:r>
+      <w:r>
+        <w:t>, c’est-à-dire dans le fichier pom.xml du projet. La dépendance sera ensuite importée au prochain « </w:t>
+      </w:r>
+      <w:proofErr w:type="spellStart"/>
+      <w:r>
+        <w:t>build</w:t>
+      </w:r>
+      <w:proofErr w:type="spellEnd"/>
+      <w:r>
+        <w:t xml:space="preserve"> Maven » du projet.</w:t>
+      </w:r>
+    </w:p>
+    <w:p/>
+    <w:p>
+      <w:pPr>
+        <w:jc w:val="center"/>
+      </w:pPr>
+      <w:r>
+        <w:rPr>
+          <w:noProof/>
+        </w:rPr>
+        <w:drawing>
+          <wp:inline distT="0" distB="0" distL="0" distR="0">
+            <wp:extent cx="3457575" cy="933450"/>
+            <wp:effectExtent l="0" t="0" r="9525" b="0"/>
+            <wp:docPr id="3" name="Image 3" descr="C:\Users\Norgannon\AppData\Local\Microsoft\Windows\INetCache\Content.Word\dependanceMongo.png"/>
+            <wp:cNvGraphicFramePr>
+              <a:graphicFrameLocks xmlns:a="http://schemas.openxmlformats.org/drawingml/2006/main" noChangeAspect="1"/>
+            </wp:cNvGraphicFramePr>
+            <a:graphic xmlns:a="http://schemas.openxmlformats.org/drawingml/2006/main">
+              <a:graphicData uri="http://schemas.openxmlformats.org/drawingml/2006/picture">
+                <pic:pic xmlns:pic="http://schemas.openxmlformats.org/drawingml/2006/picture">
+                  <pic:nvPicPr>
+                    <pic:cNvPr id="0" name="Picture 2" descr="C:\Users\Norgannon\AppData\Local\Microsoft\Windows\INetCache\Content.Word\dependanceMongo.png"/>
+                    <pic:cNvPicPr>
+                      <a:picLocks noChangeAspect="1" noChangeArrowheads="1"/>
+                    </pic:cNvPicPr>
+                  </pic:nvPicPr>
+                  <pic:blipFill>
+                    <a:blip r:embed="rId9">
+                      <a:extLst>
+                        <a:ext uri="{28A0092B-C50C-407E-A947-70E740481C1C}">
+                          <a14:useLocalDpi xmlns:a14="http://schemas.microsoft.com/office/drawing/2010/main" val="0"/>
+                        </a:ext>
+                      </a:extLst>
+                    </a:blip>
+                    <a:srcRect/>
+                    <a:stretch>
+                      <a:fillRect/>
+                    </a:stretch>
+                  </pic:blipFill>
+                  <pic:spPr bwMode="auto">
+                    <a:xfrm>
+                      <a:off x="0" y="0"/>
+                      <a:ext cx="3457575" cy="933450"/>
+                    </a:xfrm>
+                    <a:prstGeom prst="rect">
+                      <a:avLst/>
+                    </a:prstGeom>
+                    <a:noFill/>
+                    <a:ln>
+                      <a:noFill/>
+                    </a:ln>
+                  </pic:spPr>
+                </pic:pic>
+              </a:graphicData>
+            </a:graphic>
+          </wp:inline>
+        </w:drawing>
+      </w:r>
+    </w:p>
+    <w:p>
+      <w:pPr>
+        <w:jc w:val="center"/>
+        <w:rPr>
+          <w:i/>
+        </w:rPr>
+      </w:pPr>
+      <w:r>
+        <w:rPr>
+          <w:i/>
+        </w:rPr>
+        <w:t>La dépendance à ajouter dans le pom.xml (à jour du 18/06/2017)</w:t>
+      </w:r>
+    </w:p>
+    <w:p>
+      <w:pPr>
+        <w:jc w:val="center"/>
+      </w:pPr>
+    </w:p>
+    <w:p>
+      <w:pPr>
+        <w:jc w:val="center"/>
+      </w:pPr>
+    </w:p>
+    <w:p>
+      <w:pPr>
+        <w:pStyle w:val="Paragraphedeliste"/>
+        <w:numPr>
+          <w:ilvl w:val="0"/>
+          <w:numId w:val="2"/>
+        </w:numPr>
+        <w:rPr>
+          <w:rFonts w:asciiTheme="majorHAnsi" w:hAnsiTheme="majorHAnsi" w:cstheme="majorHAnsi"/>
+          <w:sz w:val="24"/>
+          <w:szCs w:val="24"/>
+        </w:rPr>
+      </w:pPr>
+      <w:r>
+        <w:rPr>
+          <w:rFonts w:asciiTheme="majorHAnsi" w:hAnsiTheme="majorHAnsi" w:cstheme="majorHAnsi"/>
+          <w:sz w:val="24"/>
+          <w:szCs w:val="24"/>
+        </w:rPr>
+        <w:t xml:space="preserve">Visualiser le contenu de la base de données avec </w:t>
+      </w:r>
+      <w:proofErr w:type="spellStart"/>
+      <w:r>
+        <w:rPr>
+          <w:rFonts w:asciiTheme="majorHAnsi" w:hAnsiTheme="majorHAnsi" w:cstheme="majorHAnsi"/>
+          <w:sz w:val="24"/>
+          <w:szCs w:val="24"/>
+        </w:rPr>
+        <w:t>Robo</w:t>
+      </w:r>
+      <w:proofErr w:type="spellEnd"/>
+      <w:r>
+        <w:rPr>
+          <w:rFonts w:asciiTheme="majorHAnsi" w:hAnsiTheme="majorHAnsi" w:cstheme="majorHAnsi"/>
+          <w:sz w:val="24"/>
+          <w:szCs w:val="24"/>
+        </w:rPr>
+        <w:t xml:space="preserve"> 3T (optionnel)</w:t>
+      </w:r>
+    </w:p>
+    <w:p/>
+    <w:p/>
     <w:p/>
     <w:sectPr>
       <w:pgSz w:w="11906" w:h="16838"/>
@@ -1087,8 +1671,97 @@
 </file>
 
 <file path=word/numbering.xml><?xml version="1.0" encoding="utf-8"?>
-<w:numbering xmlns:wpc="http://schemas.microsoft.com/office/word/2010/wordprocessingCanvas" xmlns:mc="http://schemas.openxmlformats.org/markup-compatibility/2006" xmlns:o="urn:schemas-microsoft-com:office:office" xmlns:r="http://schemas.openxmlformats.org/officeDocument/2006/relationships" xmlns:m="http://schemas.openxmlformats.org/officeDocument/2006/math" xmlns:v="urn:schemas-microsoft-com:vml" xmlns:wp14="http://schemas.microsoft.com/office/word/2010/wordprocessingDrawing" xmlns:wp="http://schemas.openxmlformats.org/drawingml/2006/wordprocessingDrawing" xmlns:w10="urn:schemas-microsoft-com:office:word" xmlns:w="http://schemas.openxmlformats.org/wordprocessingml/2006/main" xmlns:w14="http://schemas.microsoft.com/office/word/2010/wordml" xmlns:w15="http://schemas.microsoft.com/office/word/2012/wordml" xmlns:wpg="http://schemas.microsoft.com/office/word/2010/wordprocessingGroup" xmlns:wpi="http://schemas.microsoft.com/office/word/2010/wordprocessingInk" xmlns:wne="http://schemas.microsoft.com/office/word/2006/wordml" xmlns:wps="http://schemas.microsoft.com/office/word/2010/wordprocessingShape" mc:Ignorable="w14 w15 wp14">
+<w:numbering xmlns:wpc="http://schemas.microsoft.com/office/word/2010/wordprocessingCanvas" xmlns:cx="http://schemas.microsoft.com/office/drawing/2014/chartex" xmlns:cx1="http://schemas.microsoft.com/office/drawing/2015/9/8/chartex" xmlns:cx2="http://schemas.microsoft.com/office/drawing/2015/10/21/chartex" xmlns:cx3="http://schemas.microsoft.com/office/drawing/2016/5/9/chartex" xmlns:cx4="http://schemas.microsoft.com/office/drawing/2016/5/10/chartex" xmlns:cx5="http://schemas.microsoft.com/office/drawing/2016/5/11/chartex" xmlns:cx6="http://schemas.microsoft.com/office/drawing/2016/5/12/chartex" xmlns:cx7="http://schemas.microsoft.com/office/drawing/2016/5/13/chartex" xmlns:cx8="http://schemas.microsoft.com/office/drawing/2016/5/14/chartex" xmlns:mc="http://schemas.openxmlformats.org/markup-compatibility/2006" xmlns:aink="http://schemas.microsoft.com/office/drawing/2016/ink" xmlns:o="urn:schemas-microsoft-com:office:office" xmlns:r="http://schemas.openxmlformats.org/officeDocument/2006/relationships" xmlns:m="http://schemas.openxmlformats.org/officeDocument/2006/math" xmlns:v="urn:schemas-microsoft-com:vml" xmlns:wp14="http://schemas.microsoft.com/office/word/2010/wordprocessingDrawing" xmlns:wp="http://schemas.openxmlformats.org/drawingml/2006/wordprocessingDrawing" xmlns:w10="urn:schemas-microsoft-com:office:word" xmlns:w="http://schemas.openxmlformats.org/wordprocessingml/2006/main" xmlns:w14="http://schemas.microsoft.com/office/word/2010/wordml" xmlns:w15="http://schemas.microsoft.com/office/word/2012/wordml" xmlns:w16se="http://schemas.microsoft.com/office/word/2015/wordml/symex" xmlns:wpg="http://schemas.microsoft.com/office/word/2010/wordprocessingGroup" xmlns:wpi="http://schemas.microsoft.com/office/word/2010/wordprocessingInk" xmlns:wne="http://schemas.microsoft.com/office/word/2006/wordml" xmlns:wps="http://schemas.microsoft.com/office/word/2010/wordprocessingShape" mc:Ignorable="w14 w15 w16se wp14">
   <w:abstractNum w:abstractNumId="0" w15:restartNumberingAfterBreak="0">
+    <w:nsid w:val="03FA40B3"/>
+    <w:multiLevelType w:val="hybridMultilevel"/>
+    <w:tmpl w:val="12EEA690"/>
+    <w:lvl w:ilvl="0" w:tplc="4D041618">
+      <w:start w:val="1"/>
+      <w:numFmt w:val="upperRoman"/>
+      <w:lvlText w:val="%1)"/>
+      <w:lvlJc w:val="left"/>
+      <w:pPr>
+        <w:ind w:left="1080" w:hanging="720"/>
+      </w:pPr>
+      <w:rPr>
+        <w:rFonts w:hint="default"/>
+      </w:rPr>
+    </w:lvl>
+    <w:lvl w:ilvl="1" w:tplc="040C0019" w:tentative="1">
+      <w:start w:val="1"/>
+      <w:numFmt w:val="lowerLetter"/>
+      <w:lvlText w:val="%2."/>
+      <w:lvlJc w:val="left"/>
+      <w:pPr>
+        <w:ind w:left="1440" w:hanging="360"/>
+      </w:pPr>
+    </w:lvl>
+    <w:lvl w:ilvl="2" w:tplc="040C001B" w:tentative="1">
+      <w:start w:val="1"/>
+      <w:numFmt w:val="lowerRoman"/>
+      <w:lvlText w:val="%3."/>
+      <w:lvlJc w:val="right"/>
+      <w:pPr>
+        <w:ind w:left="2160" w:hanging="180"/>
+      </w:pPr>
+    </w:lvl>
+    <w:lvl w:ilvl="3" w:tplc="040C000F" w:tentative="1">
+      <w:start w:val="1"/>
+      <w:numFmt w:val="decimal"/>
+      <w:lvlText w:val="%4."/>
+      <w:lvlJc w:val="left"/>
+      <w:pPr>
+        <w:ind w:left="2880" w:hanging="360"/>
+      </w:pPr>
+    </w:lvl>
+    <w:lvl w:ilvl="4" w:tplc="040C0019" w:tentative="1">
+      <w:start w:val="1"/>
+      <w:numFmt w:val="lowerLetter"/>
+      <w:lvlText w:val="%5."/>
+      <w:lvlJc w:val="left"/>
+      <w:pPr>
+        <w:ind w:left="3600" w:hanging="360"/>
+      </w:pPr>
+    </w:lvl>
+    <w:lvl w:ilvl="5" w:tplc="040C001B" w:tentative="1">
+      <w:start w:val="1"/>
+      <w:numFmt w:val="lowerRoman"/>
+      <w:lvlText w:val="%6."/>
+      <w:lvlJc w:val="right"/>
+      <w:pPr>
+        <w:ind w:left="4320" w:hanging="180"/>
+      </w:pPr>
+    </w:lvl>
+    <w:lvl w:ilvl="6" w:tplc="040C000F" w:tentative="1">
+      <w:start w:val="1"/>
+      <w:numFmt w:val="decimal"/>
+      <w:lvlText w:val="%7."/>
+      <w:lvlJc w:val="left"/>
+      <w:pPr>
+        <w:ind w:left="5040" w:hanging="360"/>
+      </w:pPr>
+    </w:lvl>
+    <w:lvl w:ilvl="7" w:tplc="040C0019" w:tentative="1">
+      <w:start w:val="1"/>
+      <w:numFmt w:val="lowerLetter"/>
+      <w:lvlText w:val="%8."/>
+      <w:lvlJc w:val="left"/>
+      <w:pPr>
+        <w:ind w:left="5760" w:hanging="360"/>
+      </w:pPr>
+    </w:lvl>
+    <w:lvl w:ilvl="8" w:tplc="040C001B" w:tentative="1">
+      <w:start w:val="1"/>
+      <w:numFmt w:val="lowerRoman"/>
+      <w:lvlText w:val="%9."/>
+      <w:lvlJc w:val="right"/>
+      <w:pPr>
+        <w:ind w:left="6480" w:hanging="180"/>
+      </w:pPr>
+    </w:lvl>
+  </w:abstractNum>
+  <w:abstractNum w:abstractNumId="1" w15:restartNumberingAfterBreak="0">
     <w:nsid w:val="10B17B78"/>
     <w:multiLevelType w:val="hybridMultilevel"/>
     <w:tmpl w:val="0ABE5ACA"/>
@@ -1200,7 +1873,7 @@
       </w:rPr>
     </w:lvl>
   </w:abstractNum>
-  <w:abstractNum w:abstractNumId="1" w15:restartNumberingAfterBreak="0">
+  <w:abstractNum w:abstractNumId="2" w15:restartNumberingAfterBreak="0">
     <w:nsid w:val="51F4335A"/>
     <w:multiLevelType w:val="hybridMultilevel"/>
     <w:tmpl w:val="0B7A8C72"/>
@@ -1215,7 +1888,7 @@
         <w:rFonts w:ascii="Calibri Light" w:eastAsiaTheme="minorHAnsi" w:hAnsi="Calibri Light" w:cs="Calibri Light" w:hint="default"/>
       </w:rPr>
     </w:lvl>
-    <w:lvl w:ilvl="1" w:tplc="040C0003" w:tentative="1">
+    <w:lvl w:ilvl="1" w:tplc="040C0003">
       <w:start w:val="1"/>
       <w:numFmt w:val="bullet"/>
       <w:lvlText w:val="o"/>
@@ -1313,16 +1986,19 @@
     </w:lvl>
   </w:abstractNum>
   <w:num w:numId="1">
-    <w:abstractNumId w:val="0"/>
+    <w:abstractNumId w:val="1"/>
   </w:num>
   <w:num w:numId="2">
-    <w:abstractNumId w:val="1"/>
+    <w:abstractNumId w:val="2"/>
+  </w:num>
+  <w:num w:numId="3">
+    <w:abstractNumId w:val="0"/>
   </w:num>
 </w:numbering>
 </file>
 
 <file path=word/styles.xml><?xml version="1.0" encoding="utf-8"?>
-<w:styles xmlns:mc="http://schemas.openxmlformats.org/markup-compatibility/2006" xmlns:r="http://schemas.openxmlformats.org/officeDocument/2006/relationships" xmlns:w="http://schemas.openxmlformats.org/wordprocessingml/2006/main" xmlns:w14="http://schemas.microsoft.com/office/word/2010/wordml" xmlns:w15="http://schemas.microsoft.com/office/word/2012/wordml" mc:Ignorable="w14 w15">
+<w:styles xmlns:mc="http://schemas.openxmlformats.org/markup-compatibility/2006" xmlns:r="http://schemas.openxmlformats.org/officeDocument/2006/relationships" xmlns:w="http://schemas.openxmlformats.org/wordprocessingml/2006/main" xmlns:w14="http://schemas.microsoft.com/office/word/2010/wordml" xmlns:w15="http://schemas.microsoft.com/office/word/2012/wordml" xmlns:w16se="http://schemas.microsoft.com/office/word/2015/wordml/symex" mc:Ignorable="w14 w15 w16se">
   <w:docDefaults>
     <w:rPrDefault>
       <w:rPr>
@@ -1338,7 +2014,7 @@
       </w:pPr>
     </w:pPrDefault>
   </w:docDefaults>
-  <w:latentStyles w:defLockedState="0" w:defUIPriority="99" w:defSemiHidden="0" w:defUnhideWhenUsed="0" w:defQFormat="0" w:count="371">
+  <w:latentStyles w:defLockedState="0" w:defUIPriority="99" w:defSemiHidden="0" w:defUnhideWhenUsed="0" w:defQFormat="0" w:count="374">
     <w:lsdException w:name="Normal" w:uiPriority="0" w:qFormat="1"/>
     <w:lsdException w:name="heading 1" w:uiPriority="9" w:qFormat="1"/>
     <w:lsdException w:name="heading 2" w:semiHidden="1" w:uiPriority="9" w:unhideWhenUsed="1" w:qFormat="1"/>
@@ -1444,7 +2120,6 @@
     <w:lsdException w:name="HTML Sample" w:semiHidden="1" w:unhideWhenUsed="1"/>
     <w:lsdException w:name="HTML Typewriter" w:semiHidden="1" w:unhideWhenUsed="1"/>
     <w:lsdException w:name="HTML Variable" w:semiHidden="1" w:unhideWhenUsed="1"/>
-    <w:lsdException w:name="Normal Table" w:semiHidden="1" w:unhideWhenUsed="1"/>
     <w:lsdException w:name="annotation subject" w:semiHidden="1" w:unhideWhenUsed="1"/>
     <w:lsdException w:name="No List" w:semiHidden="1" w:unhideWhenUsed="1"/>
     <w:lsdException w:name="Outline List 1" w:semiHidden="1" w:unhideWhenUsed="1"/>
@@ -1489,7 +2164,6 @@
     <w:lsdException w:name="Table Professional" w:semiHidden="1" w:unhideWhenUsed="1"/>
     <w:lsdException w:name="Table Subtle 1" w:semiHidden="1" w:unhideWhenUsed="1"/>
     <w:lsdException w:name="Table Subtle 2" w:semiHidden="1" w:unhideWhenUsed="1"/>
-    <w:lsdException w:name="Table Web 1" w:semiHidden="1" w:unhideWhenUsed="1"/>
     <w:lsdException w:name="Table Web 2" w:semiHidden="1" w:unhideWhenUsed="1"/>
     <w:lsdException w:name="Table Web 3" w:semiHidden="1" w:unhideWhenUsed="1"/>
     <w:lsdException w:name="Balloon Text" w:semiHidden="1" w:unhideWhenUsed="1"/>
@@ -1710,6 +2384,9 @@
     <w:lsdException w:name="List Table 5 Dark Accent 6" w:uiPriority="50"/>
     <w:lsdException w:name="List Table 6 Colorful Accent 6" w:uiPriority="51"/>
     <w:lsdException w:name="List Table 7 Colorful Accent 6" w:uiPriority="52"/>
+    <w:lsdException w:name="Mention" w:semiHidden="1" w:unhideWhenUsed="1"/>
+    <w:lsdException w:name="Smart Hyperlink" w:semiHidden="1" w:unhideWhenUsed="1"/>
+    <w:lsdException w:name="Hashtag" w:semiHidden="1" w:unhideWhenUsed="1"/>
   </w:latentStyles>
   <w:style w:type="paragraph" w:default="1" w:styleId="Normal">
     <w:name w:val="Normal"/>
@@ -1773,6 +2450,41 @@
       <w:ind w:left="720"/>
       <w:contextualSpacing/>
     </w:pPr>
+  </w:style>
+  <w:style w:type="character" w:styleId="Lienhypertexte">
+    <w:name w:val="Hyperlink"/>
+    <w:basedOn w:val="Policepardfaut"/>
+    <w:uiPriority w:val="99"/>
+    <w:unhideWhenUsed/>
+    <w:rsid w:val="00B5693B"/>
+    <w:rPr>
+      <w:color w:val="0563C1" w:themeColor="hyperlink"/>
+      <w:u w:val="single"/>
+    </w:rPr>
+  </w:style>
+  <w:style w:type="character" w:styleId="Mention">
+    <w:name w:val="Mention"/>
+    <w:basedOn w:val="Policepardfaut"/>
+    <w:uiPriority w:val="99"/>
+    <w:semiHidden/>
+    <w:unhideWhenUsed/>
+    <w:rsid w:val="00B5693B"/>
+    <w:rPr>
+      <w:color w:val="2B579A"/>
+      <w:shd w:val="clear" w:color="auto" w:fill="E6E6E6"/>
+    </w:rPr>
+  </w:style>
+  <w:style w:type="character" w:styleId="Lienhypertextesuivivisit">
+    <w:name w:val="FollowedHyperlink"/>
+    <w:basedOn w:val="Policepardfaut"/>
+    <w:uiPriority w:val="99"/>
+    <w:semiHidden/>
+    <w:unhideWhenUsed/>
+    <w:rsid w:val="00B5693B"/>
+    <w:rPr>
+      <w:color w:val="954F72" w:themeColor="followedHyperlink"/>
+      <w:u w:val="single"/>
+    </w:rPr>
   </w:style>
 </w:styles>
 </file>

</xml_diff>